<commit_message>
deleted welcome to dhasa
</commit_message>
<xml_diff>
--- a/dos_documentation.docx
+++ b/dos_documentation.docx
@@ -212,18 +212,9 @@
       </w:r>
     </w:p>
     <w:p>
-      <w:r>
-        <w:t xml:space="preserve">Welcome to </w:t>
-      </w:r>
-      <w:proofErr w:type="spellStart"/>
-      <w:r>
-        <w:t>dharamsala</w:t>
-      </w:r>
       <w:bookmarkStart w:id="0" w:name="_GoBack"/>
       <w:bookmarkEnd w:id="0"/>
-      <w:proofErr w:type="spellEnd"/>
-    </w:p>
-    <w:p/>
+    </w:p>
     <w:p/>
     <w:sectPr>
       <w:pgSz w:w="12240" w:h="15840"/>

</xml_diff>